<commit_message>
added analysis for write up
</commit_message>
<xml_diff>
--- a/Analysis Of Crowdfunding.docx
+++ b/Analysis Of Crowdfunding.docx
@@ -491,6 +491,43 @@
         <w:spacing w:after="0" w:line="240" w:lineRule="auto"/>
         <w:rPr>
           <w:rFonts w:ascii="ArialMT" w:hAnsi="ArialMT" w:cs="ArialMT"/>
+          <w:color w:val="3C78D9"/>
+          <w:sz w:val="26"/>
+          <w:szCs w:val="26"/>
+        </w:rPr>
+      </w:pPr>
+      <w:r>
+        <w:rPr>
+          <w:rFonts w:ascii="ArialMT" w:hAnsi="ArialMT" w:cs="ArialMT"/>
+          <w:color w:val="3C78D9"/>
+          <w:sz w:val="26"/>
+          <w:szCs w:val="26"/>
+        </w:rPr>
+        <w:t>Campaign:</w:t>
+      </w:r>
+    </w:p>
+    <w:p>
+      <w:pPr>
+        <w:autoSpaceDE w:val="0"/>
+        <w:autoSpaceDN w:val="0"/>
+        <w:adjustRightInd w:val="0"/>
+        <w:spacing w:after="0" w:line="240" w:lineRule="auto"/>
+        <w:rPr>
+          <w:rFonts w:ascii="ArialMT" w:hAnsi="ArialMT" w:cs="ArialMT"/>
+          <w:color w:val="3C78D9"/>
+          <w:sz w:val="26"/>
+          <w:szCs w:val="26"/>
+        </w:rPr>
+      </w:pPr>
+    </w:p>
+    <w:p>
+      <w:pPr>
+        <w:autoSpaceDE w:val="0"/>
+        <w:autoSpaceDN w:val="0"/>
+        <w:adjustRightInd w:val="0"/>
+        <w:spacing w:after="0" w:line="240" w:lineRule="auto"/>
+        <w:rPr>
+          <w:rFonts w:ascii="ArialMT" w:hAnsi="ArialMT" w:cs="ArialMT"/>
           <w:color w:val="000000"/>
           <w:sz w:val="26"/>
           <w:szCs w:val="26"/>
@@ -498,13 +535,58 @@
       </w:pPr>
       <w:r>
         <w:rPr>
+          <w:rFonts w:cstheme="minorHAnsi"/>
+          <w:sz w:val="24"/>
+          <w:szCs w:val="24"/>
+        </w:rPr>
+        <w:t>Renamed columns for clarity, such as rename of “blurb” to “description”</w:t>
+      </w:r>
+      <w:r>
+        <w:rPr>
+          <w:rFonts w:cstheme="minorHAnsi"/>
+          <w:sz w:val="24"/>
+          <w:szCs w:val="24"/>
+        </w:rPr>
+        <w:t xml:space="preserve"> and “cf_id” to “funding_id”.  R</w:t>
+      </w:r>
+      <w:r>
+        <w:rPr>
+          <w:rFonts w:cstheme="minorHAnsi"/>
+          <w:sz w:val="24"/>
+          <w:szCs w:val="24"/>
+        </w:rPr>
+        <w:t>ename</w:t>
+      </w:r>
+      <w:r>
+        <w:rPr>
+          <w:rFonts w:cstheme="minorHAnsi"/>
+          <w:sz w:val="24"/>
+          <w:szCs w:val="24"/>
+        </w:rPr>
+        <w:t>d columns</w:t>
+      </w:r>
+      <w:r>
+        <w:rPr>
+          <w:rFonts w:cstheme="minorHAnsi"/>
+          <w:sz w:val="24"/>
+          <w:szCs w:val="24"/>
+        </w:rPr>
+        <w:t xml:space="preserve"> for consistency across the database.  Converted goal and pledged datatypes to floats for better data analysis.  Converted date columns to date time for importing to the database as a timestamp and proper data analysis.</w:t>
+      </w:r>
+    </w:p>
+    <w:p>
+      <w:pPr>
+        <w:autoSpaceDE w:val="0"/>
+        <w:autoSpaceDN w:val="0"/>
+        <w:adjustRightInd w:val="0"/>
+        <w:spacing w:after="0" w:line="240" w:lineRule="auto"/>
+        <w:rPr>
           <w:rFonts w:ascii="ArialMT" w:hAnsi="ArialMT" w:cs="ArialMT"/>
           <w:color w:val="3C78D9"/>
           <w:sz w:val="26"/>
           <w:szCs w:val="26"/>
         </w:rPr>
-        <w:t>Campaign:</w:t>
-      </w:r>
+      </w:pPr>
     </w:p>
     <w:p>
       <w:pPr>
@@ -519,29 +601,71 @@
           <w:szCs w:val="26"/>
         </w:rPr>
       </w:pPr>
-    </w:p>
-    <w:p>
-      <w:pPr>
-        <w:autoSpaceDE w:val="0"/>
-        <w:autoSpaceDN w:val="0"/>
-        <w:adjustRightInd w:val="0"/>
-        <w:spacing w:after="0" w:line="240" w:lineRule="auto"/>
+      <w:r>
         <w:rPr>
           <w:rFonts w:ascii="ArialMT" w:hAnsi="ArialMT" w:cs="ArialMT"/>
           <w:color w:val="3C78D9"/>
           <w:sz w:val="26"/>
           <w:szCs w:val="26"/>
         </w:rPr>
-      </w:pPr>
-      <w:r>
+        <w:t>Category/Subcategory:</w:t>
+      </w:r>
+    </w:p>
+    <w:p>
+      <w:pPr>
+        <w:autoSpaceDE w:val="0"/>
+        <w:autoSpaceDN w:val="0"/>
+        <w:adjustRightInd w:val="0"/>
+        <w:spacing w:after="0" w:line="240" w:lineRule="auto"/>
+        <w:rPr>
+          <w:rFonts w:cstheme="minorHAnsi"/>
+          <w:sz w:val="24"/>
+          <w:szCs w:val="24"/>
+        </w:rPr>
+      </w:pPr>
+    </w:p>
+    <w:p>
+      <w:pPr>
+        <w:autoSpaceDE w:val="0"/>
+        <w:autoSpaceDN w:val="0"/>
+        <w:adjustRightInd w:val="0"/>
+        <w:spacing w:after="0" w:line="240" w:lineRule="auto"/>
+        <w:rPr>
+          <w:rFonts w:cstheme="minorHAnsi"/>
+          <w:sz w:val="24"/>
+          <w:szCs w:val="24"/>
+        </w:rPr>
+      </w:pPr>
+      <w:r>
+        <w:rPr>
+          <w:rFonts w:cstheme="minorHAnsi"/>
+          <w:sz w:val="24"/>
+          <w:szCs w:val="24"/>
+        </w:rPr>
+        <w:t>The Category and Subcategory columns were originally in one column and had to be split</w:t>
+      </w:r>
+      <w:r>
+        <w:rPr>
+          <w:rFonts w:cstheme="minorHAnsi"/>
+          <w:sz w:val="24"/>
+          <w:szCs w:val="24"/>
+        </w:rPr>
+        <w:t xml:space="preserve"> into two columns and added the prefix “cat” and “subcat” to each so that the join to the campaign table would work.  Also, provided column naming consistency across the database.  Also insured uniqueness in both the category and subcategory tables.  Merged the campaign with category and subcategory to get the ID for further joins on the database during analysis.  Dropped category and subcategory columns after the merge as database will be normalized with category subcategory tables.</w:t>
+      </w:r>
+    </w:p>
+    <w:p>
+      <w:pPr>
+        <w:autoSpaceDE w:val="0"/>
+        <w:autoSpaceDN w:val="0"/>
+        <w:adjustRightInd w:val="0"/>
+        <w:spacing w:after="0" w:line="240" w:lineRule="auto"/>
         <w:rPr>
           <w:rFonts w:ascii="ArialMT" w:hAnsi="ArialMT" w:cs="ArialMT"/>
           <w:color w:val="3C78D9"/>
           <w:sz w:val="26"/>
           <w:szCs w:val="26"/>
         </w:rPr>
-        <w:t>Category/Subcategory:</w:t>
-      </w:r>
+      </w:pPr>
     </w:p>
     <w:p>
       <w:pPr>
@@ -556,36 +680,66 @@
           <w:szCs w:val="26"/>
         </w:rPr>
       </w:pPr>
-    </w:p>
-    <w:p>
-      <w:pPr>
-        <w:autoSpaceDE w:val="0"/>
-        <w:autoSpaceDN w:val="0"/>
-        <w:adjustRightInd w:val="0"/>
-        <w:spacing w:after="0" w:line="240" w:lineRule="auto"/>
+      <w:r>
         <w:rPr>
           <w:rFonts w:ascii="ArialMT" w:hAnsi="ArialMT" w:cs="ArialMT"/>
           <w:color w:val="3C78D9"/>
           <w:sz w:val="26"/>
           <w:szCs w:val="26"/>
         </w:rPr>
-      </w:pPr>
-      <w:r>
+        <w:t>Contact:</w:t>
+      </w:r>
+    </w:p>
+    <w:p>
+      <w:pPr>
+        <w:autoSpaceDE w:val="0"/>
+        <w:autoSpaceDN w:val="0"/>
+        <w:adjustRightInd w:val="0"/>
+        <w:spacing w:after="0" w:line="240" w:lineRule="auto"/>
         <w:rPr>
           <w:rFonts w:ascii="ArialMT" w:hAnsi="ArialMT" w:cs="ArialMT"/>
           <w:color w:val="3C78D9"/>
           <w:sz w:val="26"/>
           <w:szCs w:val="26"/>
         </w:rPr>
-        <w:t>Contact:</w:t>
-      </w:r>
-    </w:p>
-    <w:p>
-      <w:pPr>
-        <w:autoSpaceDE w:val="0"/>
-        <w:autoSpaceDN w:val="0"/>
-        <w:adjustRightInd w:val="0"/>
-        <w:spacing w:after="0" w:line="240" w:lineRule="auto"/>
+      </w:pPr>
+    </w:p>
+    <w:p>
+      <w:pPr>
+        <w:autoSpaceDE w:val="0"/>
+        <w:autoSpaceDN w:val="0"/>
+        <w:adjustRightInd w:val="0"/>
+        <w:spacing w:after="0" w:line="240" w:lineRule="auto"/>
+        <w:rPr>
+          <w:rFonts w:cstheme="minorHAnsi"/>
+          <w:sz w:val="24"/>
+          <w:szCs w:val="24"/>
+        </w:rPr>
+      </w:pPr>
+      <w:r>
+        <w:rPr>
+          <w:rFonts w:cstheme="minorHAnsi"/>
+          <w:sz w:val="24"/>
+          <w:szCs w:val="24"/>
+        </w:rPr>
+        <w:t>JSON is effective in creating a data frame with the input provided.  This project also included the use of regular expressions to find the proper data within a column to extract and assign to the proper columns.  Therefore, this project demonstrated JSON and regular expressions in the code.  The JSON data was used to load to the database used during analysis.  Either file could have been used as the end result is the same formatted data file.  The name column was split into first name and last name so that proper data analysis and data retrieval can be done as needed.  The full name column was dropped as not needed.  The order of the columns was modified to match the database table schema prior to import.</w:t>
+      </w:r>
+    </w:p>
+    <w:p>
+      <w:pPr>
+        <w:autoSpaceDE w:val="0"/>
+        <w:autoSpaceDN w:val="0"/>
+        <w:adjustRightInd w:val="0"/>
+        <w:spacing w:after="0" w:line="240" w:lineRule="auto"/>
+        <w:rPr>
+          <w:rFonts w:cstheme="minorHAnsi"/>
+          <w:sz w:val="24"/>
+          <w:szCs w:val="24"/>
+        </w:rPr>
+      </w:pPr>
+    </w:p>
+    <w:p>
+      <w:pPr>
         <w:rPr>
           <w:rFonts w:ascii="Arial-BoldMT" w:hAnsi="Arial-BoldMT" w:cs="Arial-BoldMT"/>
           <w:b/>
@@ -595,13 +749,7 @@
           <w:szCs w:val="30"/>
         </w:rPr>
       </w:pPr>
-    </w:p>
-    <w:p>
-      <w:pPr>
-        <w:autoSpaceDE w:val="0"/>
-        <w:autoSpaceDN w:val="0"/>
-        <w:adjustRightInd w:val="0"/>
-        <w:spacing w:after="0" w:line="240" w:lineRule="auto"/>
+      <w:r>
         <w:rPr>
           <w:rFonts w:ascii="Arial-BoldMT" w:hAnsi="Arial-BoldMT" w:cs="Arial-BoldMT"/>
           <w:b/>
@@ -610,8 +758,15 @@
           <w:sz w:val="30"/>
           <w:szCs w:val="30"/>
         </w:rPr>
-      </w:pPr>
-      <w:r>
+        <w:br w:type="page"/>
+      </w:r>
+    </w:p>
+    <w:p>
+      <w:pPr>
+        <w:autoSpaceDE w:val="0"/>
+        <w:autoSpaceDN w:val="0"/>
+        <w:adjustRightInd w:val="0"/>
+        <w:spacing w:after="0" w:line="240" w:lineRule="auto"/>
         <w:rPr>
           <w:rFonts w:ascii="Arial-BoldMT" w:hAnsi="Arial-BoldMT" w:cs="Arial-BoldMT"/>
           <w:b/>
@@ -620,8 +775,7 @@
           <w:sz w:val="30"/>
           <w:szCs w:val="30"/>
         </w:rPr>
-        <w:t xml:space="preserve">Crowdfunding </w:t>
-      </w:r>
+      </w:pPr>
       <w:r>
         <w:rPr>
           <w:rFonts w:ascii="Arial-BoldMT" w:hAnsi="Arial-BoldMT" w:cs="Arial-BoldMT"/>
@@ -631,7 +785,8 @@
           <w:sz w:val="30"/>
           <w:szCs w:val="30"/>
         </w:rPr>
-        <w:t>dataset Visualization</w:t>
+        <w:lastRenderedPageBreak/>
+        <w:t xml:space="preserve">Crowdfunding </w:t>
       </w:r>
       <w:r>
         <w:rPr>
@@ -642,140 +797,9 @@
           <w:sz w:val="30"/>
           <w:szCs w:val="30"/>
         </w:rPr>
-        <w:t>s:</w:t>
-      </w:r>
-    </w:p>
-    <w:p>
-      <w:pPr>
-        <w:autoSpaceDE w:val="0"/>
-        <w:autoSpaceDN w:val="0"/>
-        <w:adjustRightInd w:val="0"/>
-        <w:spacing w:after="0" w:line="240" w:lineRule="auto"/>
-        <w:rPr>
-          <w:rFonts w:ascii="ArialMT" w:hAnsi="ArialMT" w:cs="ArialMT"/>
-          <w:color w:val="3C78D9"/>
-          <w:sz w:val="26"/>
-          <w:szCs w:val="26"/>
-        </w:rPr>
-      </w:pPr>
-      <w:r>
-        <w:rPr>
-          <w:rFonts w:ascii="ArialMT" w:hAnsi="ArialMT" w:cs="ArialMT"/>
-          <w:color w:val="3C78D9"/>
-          <w:sz w:val="26"/>
-          <w:szCs w:val="26"/>
-        </w:rPr>
-        <w:t>&lt;INSERT 1</w:t>
-      </w:r>
-      <w:r>
-        <w:rPr>
-          <w:rFonts w:ascii="ArialMT" w:hAnsi="ArialMT" w:cs="ArialMT"/>
-          <w:color w:val="3C78D9"/>
-          <w:sz w:val="26"/>
-          <w:szCs w:val="26"/>
-          <w:vertAlign w:val="superscript"/>
-        </w:rPr>
-        <w:t>St</w:t>
-      </w:r>
-      <w:r>
-        <w:rPr>
-          <w:rFonts w:ascii="ArialMT" w:hAnsi="ArialMT" w:cs="ArialMT"/>
-          <w:color w:val="3C78D9"/>
-          <w:sz w:val="26"/>
-          <w:szCs w:val="26"/>
-        </w:rPr>
-        <w:t xml:space="preserve"> ANALYSIS HERE&gt;</w:t>
-      </w:r>
-    </w:p>
-    <w:p>
-      <w:pPr>
-        <w:autoSpaceDE w:val="0"/>
-        <w:autoSpaceDN w:val="0"/>
-        <w:adjustRightInd w:val="0"/>
-        <w:spacing w:after="0" w:line="240" w:lineRule="auto"/>
-        <w:rPr>
-          <w:rFonts w:ascii="ArialMT" w:hAnsi="ArialMT" w:cs="ArialMT"/>
-          <w:color w:val="3C78D9"/>
-          <w:sz w:val="26"/>
-          <w:szCs w:val="26"/>
-        </w:rPr>
-      </w:pPr>
-      <w:r>
-        <w:rPr>
-          <w:rFonts w:ascii="ArialMT" w:hAnsi="ArialMT" w:cs="ArialMT"/>
-          <w:color w:val="3C78D9"/>
-          <w:sz w:val="26"/>
-          <w:szCs w:val="26"/>
-        </w:rPr>
-        <w:t>&lt;INSERT 2nd</w:t>
-      </w:r>
-      <w:r>
-        <w:rPr>
-          <w:rFonts w:ascii="ArialMT" w:hAnsi="ArialMT" w:cs="ArialMT"/>
-          <w:color w:val="3C78D9"/>
-          <w:sz w:val="26"/>
-          <w:szCs w:val="26"/>
-        </w:rPr>
-        <w:t xml:space="preserve"> ANALYSIS HERE&gt;</w:t>
-      </w:r>
-    </w:p>
-    <w:p>
-      <w:pPr>
-        <w:autoSpaceDE w:val="0"/>
-        <w:autoSpaceDN w:val="0"/>
-        <w:adjustRightInd w:val="0"/>
-        <w:spacing w:after="0" w:line="240" w:lineRule="auto"/>
-        <w:rPr>
-          <w:rFonts w:ascii="ArialMT" w:hAnsi="ArialMT" w:cs="ArialMT"/>
-          <w:color w:val="3C78D9"/>
-          <w:sz w:val="26"/>
-          <w:szCs w:val="26"/>
-        </w:rPr>
-      </w:pPr>
-      <w:r>
-        <w:rPr>
-          <w:rFonts w:ascii="ArialMT" w:hAnsi="ArialMT" w:cs="ArialMT"/>
-          <w:color w:val="3C78D9"/>
-          <w:sz w:val="26"/>
-          <w:szCs w:val="26"/>
-        </w:rPr>
-        <w:t>&lt;INSERT 2nd ANALYSIS HERE&gt;</w:t>
-      </w:r>
-    </w:p>
-    <w:p>
-      <w:pPr>
-        <w:autoSpaceDE w:val="0"/>
-        <w:autoSpaceDN w:val="0"/>
-        <w:adjustRightInd w:val="0"/>
-        <w:spacing w:after="0" w:line="240" w:lineRule="auto"/>
-        <w:rPr>
-          <w:rFonts w:ascii="ArialMT" w:hAnsi="ArialMT" w:cs="ArialMT"/>
-          <w:color w:val="3C78D9"/>
-          <w:sz w:val="26"/>
-          <w:szCs w:val="26"/>
-        </w:rPr>
-      </w:pPr>
-    </w:p>
-    <w:p>
-      <w:pPr>
-        <w:autoSpaceDE w:val="0"/>
-        <w:autoSpaceDN w:val="0"/>
-        <w:adjustRightInd w:val="0"/>
-        <w:spacing w:after="0" w:line="240" w:lineRule="auto"/>
-        <w:rPr>
-          <w:rFonts w:ascii="ArialMT" w:hAnsi="ArialMT" w:cs="ArialMT"/>
-          <w:color w:val="3C78D9"/>
-          <w:sz w:val="26"/>
-          <w:szCs w:val="26"/>
-        </w:rPr>
-      </w:pPr>
-    </w:p>
-    <w:p>
-      <w:pPr>
-        <w:autoSpaceDE w:val="0"/>
-        <w:autoSpaceDN w:val="0"/>
-        <w:adjustRightInd w:val="0"/>
-        <w:spacing w:after="0" w:line="240" w:lineRule="auto"/>
+        <w:t>dataset Visualization</w:t>
+      </w:r>
+      <w:r>
         <w:rPr>
           <w:rFonts w:ascii="Arial-BoldMT" w:hAnsi="Arial-BoldMT" w:cs="Arial-BoldMT"/>
           <w:b/>
@@ -784,8 +808,1493 @@
           <w:sz w:val="30"/>
           <w:szCs w:val="30"/>
         </w:rPr>
-      </w:pPr>
-      <w:r>
+        <w:t>s:</w:t>
+      </w:r>
+    </w:p>
+    <w:p>
+      <w:pPr>
+        <w:autoSpaceDE w:val="0"/>
+        <w:autoSpaceDN w:val="0"/>
+        <w:adjustRightInd w:val="0"/>
+        <w:spacing w:after="0" w:line="240" w:lineRule="auto"/>
+        <w:rPr>
+          <w:rFonts w:cstheme="minorHAnsi"/>
+          <w:sz w:val="24"/>
+          <w:szCs w:val="24"/>
+        </w:rPr>
+      </w:pPr>
+      <w:r>
+        <w:rPr>
+          <w:rFonts w:cstheme="minorHAnsi"/>
+          <w:sz w:val="24"/>
+          <w:szCs w:val="24"/>
+        </w:rPr>
+        <w:t>How many Country projects reached their goal and if they didn’t, how close were they to reaching their goal.  Analysis can be done by Country with this application.</w:t>
+      </w:r>
+      <w:r>
+        <w:rPr>
+          <w:rFonts w:cstheme="minorHAnsi"/>
+          <w:sz w:val="24"/>
+          <w:szCs w:val="24"/>
+        </w:rPr>
+        <w:t xml:space="preserve">  A sub select was used to calculate the pledge success and then summed in the select by country so that analysis can be done by country.</w:t>
+      </w:r>
+    </w:p>
+    <w:p>
+      <w:pPr>
+        <w:autoSpaceDE w:val="0"/>
+        <w:autoSpaceDN w:val="0"/>
+        <w:adjustRightInd w:val="0"/>
+        <w:spacing w:after="0" w:line="240" w:lineRule="auto"/>
+        <w:rPr>
+          <w:rFonts w:cstheme="minorHAnsi"/>
+          <w:sz w:val="24"/>
+          <w:szCs w:val="24"/>
+        </w:rPr>
+      </w:pPr>
+    </w:p>
+    <w:p>
+      <w:pPr>
+        <w:autoSpaceDE w:val="0"/>
+        <w:autoSpaceDN w:val="0"/>
+        <w:adjustRightInd w:val="0"/>
+        <w:spacing w:after="0" w:line="240" w:lineRule="auto"/>
+        <w:rPr>
+          <w:rFonts w:cstheme="minorHAnsi"/>
+          <w:sz w:val="24"/>
+          <w:szCs w:val="24"/>
+        </w:rPr>
+      </w:pPr>
+      <w:r>
+        <w:rPr>
+          <w:rFonts w:cstheme="minorHAnsi"/>
+          <w:sz w:val="24"/>
+          <w:szCs w:val="24"/>
+        </w:rPr>
+        <w:t>Example: Canada with Country=”CA”</w:t>
+      </w:r>
+    </w:p>
+    <w:p>
+      <w:pPr>
+        <w:autoSpaceDE w:val="0"/>
+        <w:autoSpaceDN w:val="0"/>
+        <w:adjustRightInd w:val="0"/>
+        <w:spacing w:after="0" w:line="240" w:lineRule="auto"/>
+        <w:rPr>
+          <w:rFonts w:cstheme="minorHAnsi"/>
+          <w:sz w:val="24"/>
+          <w:szCs w:val="24"/>
+        </w:rPr>
+      </w:pPr>
+    </w:p>
+    <w:p>
+      <w:pPr>
+        <w:autoSpaceDE w:val="0"/>
+        <w:autoSpaceDN w:val="0"/>
+        <w:adjustRightInd w:val="0"/>
+        <w:spacing w:after="0" w:line="240" w:lineRule="auto"/>
+        <w:rPr>
+          <w:rFonts w:cstheme="minorHAnsi"/>
+          <w:sz w:val="24"/>
+          <w:szCs w:val="24"/>
+        </w:rPr>
+      </w:pPr>
+      <w:r>
+        <w:rPr>
+          <w:rFonts w:cstheme="minorHAnsi"/>
+          <w:sz w:val="24"/>
+          <w:szCs w:val="24"/>
+        </w:rPr>
+        <w:t>22 out of 44 reached their goal</w:t>
+      </w:r>
+    </w:p>
+    <w:p>
+      <w:pPr>
+        <w:autoSpaceDE w:val="0"/>
+        <w:autoSpaceDN w:val="0"/>
+        <w:adjustRightInd w:val="0"/>
+        <w:spacing w:after="0" w:line="240" w:lineRule="auto"/>
+        <w:rPr>
+          <w:rFonts w:cstheme="minorHAnsi"/>
+          <w:sz w:val="24"/>
+          <w:szCs w:val="24"/>
+        </w:rPr>
+      </w:pPr>
+      <w:r>
+        <w:rPr>
+          <w:rFonts w:cstheme="minorHAnsi"/>
+          <w:sz w:val="24"/>
+          <w:szCs w:val="24"/>
+        </w:rPr>
+        <w:t>3 reached 90% of goal</w:t>
+      </w:r>
+    </w:p>
+    <w:p>
+      <w:pPr>
+        <w:autoSpaceDE w:val="0"/>
+        <w:autoSpaceDN w:val="0"/>
+        <w:adjustRightInd w:val="0"/>
+        <w:spacing w:after="0" w:line="240" w:lineRule="auto"/>
+        <w:rPr>
+          <w:rFonts w:cstheme="minorHAnsi"/>
+          <w:sz w:val="24"/>
+          <w:szCs w:val="24"/>
+        </w:rPr>
+      </w:pPr>
+      <w:r>
+        <w:rPr>
+          <w:rFonts w:cstheme="minorHAnsi"/>
+          <w:sz w:val="24"/>
+          <w:szCs w:val="24"/>
+        </w:rPr>
+        <w:t>2 reached 80% of goal</w:t>
+      </w:r>
+    </w:p>
+    <w:p>
+      <w:pPr>
+        <w:autoSpaceDE w:val="0"/>
+        <w:autoSpaceDN w:val="0"/>
+        <w:adjustRightInd w:val="0"/>
+        <w:spacing w:after="0" w:line="240" w:lineRule="auto"/>
+        <w:rPr>
+          <w:rFonts w:cstheme="minorHAnsi"/>
+          <w:sz w:val="24"/>
+          <w:szCs w:val="24"/>
+        </w:rPr>
+      </w:pPr>
+      <w:r>
+        <w:rPr>
+          <w:rFonts w:cstheme="minorHAnsi"/>
+          <w:sz w:val="24"/>
+          <w:szCs w:val="24"/>
+        </w:rPr>
+        <w:t>2 reached 70% of goal</w:t>
+      </w:r>
+    </w:p>
+    <w:p>
+      <w:pPr>
+        <w:autoSpaceDE w:val="0"/>
+        <w:autoSpaceDN w:val="0"/>
+        <w:adjustRightInd w:val="0"/>
+        <w:spacing w:after="0" w:line="240" w:lineRule="auto"/>
+        <w:rPr>
+          <w:rFonts w:cstheme="minorHAnsi"/>
+          <w:sz w:val="24"/>
+          <w:szCs w:val="24"/>
+        </w:rPr>
+      </w:pPr>
+      <w:r>
+        <w:rPr>
+          <w:rFonts w:cstheme="minorHAnsi"/>
+          <w:sz w:val="24"/>
+          <w:szCs w:val="24"/>
+        </w:rPr>
+        <w:t xml:space="preserve">3 reached </w:t>
+      </w:r>
+      <w:r>
+        <w:rPr>
+          <w:rFonts w:cstheme="minorHAnsi"/>
+          <w:sz w:val="24"/>
+          <w:szCs w:val="24"/>
+        </w:rPr>
+        <w:t>60% of goal</w:t>
+      </w:r>
+    </w:p>
+    <w:p>
+      <w:pPr>
+        <w:autoSpaceDE w:val="0"/>
+        <w:autoSpaceDN w:val="0"/>
+        <w:adjustRightInd w:val="0"/>
+        <w:spacing w:after="0" w:line="240" w:lineRule="auto"/>
+        <w:rPr>
+          <w:rFonts w:cstheme="minorHAnsi"/>
+          <w:sz w:val="24"/>
+          <w:szCs w:val="24"/>
+        </w:rPr>
+      </w:pPr>
+      <w:r>
+        <w:rPr>
+          <w:rFonts w:cstheme="minorHAnsi"/>
+          <w:sz w:val="24"/>
+          <w:szCs w:val="24"/>
+        </w:rPr>
+        <w:t>3 reached 50% of goal</w:t>
+      </w:r>
+    </w:p>
+    <w:p>
+      <w:pPr>
+        <w:autoSpaceDE w:val="0"/>
+        <w:autoSpaceDN w:val="0"/>
+        <w:adjustRightInd w:val="0"/>
+        <w:spacing w:after="0" w:line="240" w:lineRule="auto"/>
+        <w:rPr>
+          <w:rFonts w:cstheme="minorHAnsi"/>
+          <w:sz w:val="24"/>
+          <w:szCs w:val="24"/>
+        </w:rPr>
+      </w:pPr>
+    </w:p>
+    <w:p>
+      <w:pPr>
+        <w:tabs>
+          <w:tab w:val="left" w:pos="8100"/>
+        </w:tabs>
+        <w:autoSpaceDE w:val="0"/>
+        <w:autoSpaceDN w:val="0"/>
+        <w:adjustRightInd w:val="0"/>
+        <w:spacing w:after="0" w:line="240" w:lineRule="auto"/>
+        <w:rPr>
+          <w:rFonts w:cstheme="minorHAnsi"/>
+          <w:sz w:val="24"/>
+          <w:szCs w:val="24"/>
+        </w:rPr>
+      </w:pPr>
+      <w:r>
+        <w:rPr>
+          <w:rFonts w:cstheme="minorHAnsi"/>
+          <w:sz w:val="24"/>
+          <w:szCs w:val="24"/>
+        </w:rPr>
+        <w:t>This means in Canada 35 out of 44 (79.5%) made over 50% of goal.</w:t>
+      </w:r>
+      <w:r>
+        <w:rPr>
+          <w:rFonts w:cstheme="minorHAnsi"/>
+          <w:sz w:val="24"/>
+          <w:szCs w:val="24"/>
+        </w:rPr>
+        <w:tab/>
+      </w:r>
+    </w:p>
+    <w:p>
+      <w:pPr>
+        <w:tabs>
+          <w:tab w:val="left" w:pos="8100"/>
+        </w:tabs>
+        <w:autoSpaceDE w:val="0"/>
+        <w:autoSpaceDN w:val="0"/>
+        <w:adjustRightInd w:val="0"/>
+        <w:spacing w:after="0" w:line="240" w:lineRule="auto"/>
+        <w:rPr>
+          <w:rFonts w:cstheme="minorHAnsi"/>
+          <w:sz w:val="24"/>
+          <w:szCs w:val="24"/>
+        </w:rPr>
+      </w:pPr>
+    </w:p>
+    <w:p>
+      <w:pPr>
+        <w:autoSpaceDE w:val="0"/>
+        <w:autoSpaceDN w:val="0"/>
+        <w:adjustRightInd w:val="0"/>
+        <w:spacing w:after="0" w:line="240" w:lineRule="auto"/>
+        <w:rPr>
+          <w:rFonts w:cstheme="minorHAnsi"/>
+          <w:sz w:val="24"/>
+          <w:szCs w:val="24"/>
+        </w:rPr>
+      </w:pPr>
+      <w:r>
+        <w:rPr>
+          <w:rFonts w:cstheme="minorHAnsi"/>
+          <w:sz w:val="24"/>
+          <w:szCs w:val="24"/>
+        </w:rPr>
+        <w:t>Example: Canada with Country=”US”</w:t>
+      </w:r>
+    </w:p>
+    <w:p>
+      <w:pPr>
+        <w:autoSpaceDE w:val="0"/>
+        <w:autoSpaceDN w:val="0"/>
+        <w:adjustRightInd w:val="0"/>
+        <w:spacing w:after="0" w:line="240" w:lineRule="auto"/>
+        <w:rPr>
+          <w:rFonts w:cstheme="minorHAnsi"/>
+          <w:sz w:val="24"/>
+          <w:szCs w:val="24"/>
+        </w:rPr>
+      </w:pPr>
+    </w:p>
+    <w:p>
+      <w:pPr>
+        <w:autoSpaceDE w:val="0"/>
+        <w:autoSpaceDN w:val="0"/>
+        <w:adjustRightInd w:val="0"/>
+        <w:spacing w:after="0" w:line="240" w:lineRule="auto"/>
+        <w:rPr>
+          <w:rFonts w:cstheme="minorHAnsi"/>
+          <w:sz w:val="24"/>
+          <w:szCs w:val="24"/>
+        </w:rPr>
+      </w:pPr>
+      <w:r>
+        <w:rPr>
+          <w:rFonts w:cstheme="minorHAnsi"/>
+          <w:sz w:val="24"/>
+          <w:szCs w:val="24"/>
+        </w:rPr>
+        <w:t>436 out of 763 reached their goal</w:t>
+      </w:r>
+    </w:p>
+    <w:p>
+      <w:pPr>
+        <w:autoSpaceDE w:val="0"/>
+        <w:autoSpaceDN w:val="0"/>
+        <w:adjustRightInd w:val="0"/>
+        <w:spacing w:after="0" w:line="240" w:lineRule="auto"/>
+        <w:rPr>
+          <w:rFonts w:cstheme="minorHAnsi"/>
+          <w:sz w:val="24"/>
+          <w:szCs w:val="24"/>
+        </w:rPr>
+      </w:pPr>
+      <w:r>
+        <w:rPr>
+          <w:rFonts w:cstheme="minorHAnsi"/>
+          <w:sz w:val="24"/>
+          <w:szCs w:val="24"/>
+        </w:rPr>
+        <w:t>26 reached 90% of goal</w:t>
+      </w:r>
+    </w:p>
+    <w:p>
+      <w:pPr>
+        <w:autoSpaceDE w:val="0"/>
+        <w:autoSpaceDN w:val="0"/>
+        <w:adjustRightInd w:val="0"/>
+        <w:spacing w:after="0" w:line="240" w:lineRule="auto"/>
+        <w:rPr>
+          <w:rFonts w:cstheme="minorHAnsi"/>
+          <w:sz w:val="24"/>
+          <w:szCs w:val="24"/>
+        </w:rPr>
+      </w:pPr>
+      <w:r>
+        <w:rPr>
+          <w:rFonts w:cstheme="minorHAnsi"/>
+          <w:sz w:val="24"/>
+          <w:szCs w:val="24"/>
+        </w:rPr>
+        <w:t>33 reached 80% of goal</w:t>
+      </w:r>
+    </w:p>
+    <w:p>
+      <w:pPr>
+        <w:autoSpaceDE w:val="0"/>
+        <w:autoSpaceDN w:val="0"/>
+        <w:adjustRightInd w:val="0"/>
+        <w:spacing w:after="0" w:line="240" w:lineRule="auto"/>
+        <w:rPr>
+          <w:rFonts w:cstheme="minorHAnsi"/>
+          <w:sz w:val="24"/>
+          <w:szCs w:val="24"/>
+        </w:rPr>
+      </w:pPr>
+      <w:r>
+        <w:rPr>
+          <w:rFonts w:cstheme="minorHAnsi"/>
+          <w:sz w:val="24"/>
+          <w:szCs w:val="24"/>
+        </w:rPr>
+        <w:t>27 reached 70% of goal</w:t>
+      </w:r>
+    </w:p>
+    <w:p>
+      <w:pPr>
+        <w:autoSpaceDE w:val="0"/>
+        <w:autoSpaceDN w:val="0"/>
+        <w:adjustRightInd w:val="0"/>
+        <w:spacing w:after="0" w:line="240" w:lineRule="auto"/>
+        <w:rPr>
+          <w:rFonts w:cstheme="minorHAnsi"/>
+          <w:sz w:val="24"/>
+          <w:szCs w:val="24"/>
+        </w:rPr>
+      </w:pPr>
+      <w:r>
+        <w:rPr>
+          <w:rFonts w:cstheme="minorHAnsi"/>
+          <w:sz w:val="24"/>
+          <w:szCs w:val="24"/>
+        </w:rPr>
+        <w:t>41 reached 60% of goal</w:t>
+      </w:r>
+    </w:p>
+    <w:p>
+      <w:pPr>
+        <w:autoSpaceDE w:val="0"/>
+        <w:autoSpaceDN w:val="0"/>
+        <w:adjustRightInd w:val="0"/>
+        <w:spacing w:after="0" w:line="240" w:lineRule="auto"/>
+        <w:rPr>
+          <w:rFonts w:cstheme="minorHAnsi"/>
+          <w:sz w:val="24"/>
+          <w:szCs w:val="24"/>
+        </w:rPr>
+      </w:pPr>
+      <w:r>
+        <w:rPr>
+          <w:rFonts w:cstheme="minorHAnsi"/>
+          <w:sz w:val="24"/>
+          <w:szCs w:val="24"/>
+        </w:rPr>
+        <w:t>34 reached 50% of goal</w:t>
+      </w:r>
+    </w:p>
+    <w:p>
+      <w:pPr>
+        <w:autoSpaceDE w:val="0"/>
+        <w:autoSpaceDN w:val="0"/>
+        <w:adjustRightInd w:val="0"/>
+        <w:spacing w:after="0" w:line="240" w:lineRule="auto"/>
+        <w:rPr>
+          <w:rFonts w:cstheme="minorHAnsi"/>
+          <w:sz w:val="24"/>
+          <w:szCs w:val="24"/>
+        </w:rPr>
+      </w:pPr>
+    </w:p>
+    <w:p>
+      <w:pPr>
+        <w:autoSpaceDE w:val="0"/>
+        <w:autoSpaceDN w:val="0"/>
+        <w:adjustRightInd w:val="0"/>
+        <w:spacing w:after="0" w:line="240" w:lineRule="auto"/>
+        <w:rPr>
+          <w:rFonts w:cstheme="minorHAnsi"/>
+          <w:sz w:val="24"/>
+          <w:szCs w:val="24"/>
+        </w:rPr>
+      </w:pPr>
+      <w:r>
+        <w:rPr>
+          <w:rFonts w:cstheme="minorHAnsi"/>
+          <w:sz w:val="24"/>
+          <w:szCs w:val="24"/>
+        </w:rPr>
+        <w:t>In the United States 597 out of  763 (78.2%) made over 50% of goal.</w:t>
+      </w:r>
+    </w:p>
+    <w:p>
+      <w:pPr>
+        <w:autoSpaceDE w:val="0"/>
+        <w:autoSpaceDN w:val="0"/>
+        <w:adjustRightInd w:val="0"/>
+        <w:spacing w:after="0" w:line="240" w:lineRule="auto"/>
+        <w:rPr>
+          <w:rFonts w:cstheme="minorHAnsi"/>
+          <w:sz w:val="24"/>
+          <w:szCs w:val="24"/>
+        </w:rPr>
+      </w:pPr>
+    </w:p>
+    <w:p>
+      <w:pPr>
+        <w:autoSpaceDE w:val="0"/>
+        <w:autoSpaceDN w:val="0"/>
+        <w:adjustRightInd w:val="0"/>
+        <w:spacing w:after="0" w:line="240" w:lineRule="auto"/>
+        <w:rPr>
+          <w:rFonts w:cstheme="minorHAnsi"/>
+          <w:sz w:val="24"/>
+          <w:szCs w:val="24"/>
+        </w:rPr>
+      </w:pPr>
+      <w:r>
+        <w:rPr>
+          <w:rFonts w:cstheme="minorHAnsi"/>
+          <w:sz w:val="24"/>
+          <w:szCs w:val="24"/>
+        </w:rPr>
+        <w:t>AU is</w:t>
+      </w:r>
+      <w:r>
+        <w:rPr>
+          <w:rFonts w:cstheme="minorHAnsi"/>
+          <w:sz w:val="24"/>
+          <w:szCs w:val="24"/>
+        </w:rPr>
+        <w:t xml:space="preserve"> 86%</w:t>
+      </w:r>
+    </w:p>
+    <w:p>
+      <w:pPr>
+        <w:autoSpaceDE w:val="0"/>
+        <w:autoSpaceDN w:val="0"/>
+        <w:adjustRightInd w:val="0"/>
+        <w:spacing w:after="0" w:line="240" w:lineRule="auto"/>
+        <w:rPr>
+          <w:rFonts w:cstheme="minorHAnsi"/>
+          <w:sz w:val="24"/>
+          <w:szCs w:val="24"/>
+        </w:rPr>
+      </w:pPr>
+      <w:r>
+        <w:rPr>
+          <w:rFonts w:cstheme="minorHAnsi"/>
+          <w:sz w:val="24"/>
+          <w:szCs w:val="24"/>
+        </w:rPr>
+        <w:t>DK is</w:t>
+      </w:r>
+      <w:r>
+        <w:rPr>
+          <w:rFonts w:cstheme="minorHAnsi"/>
+          <w:sz w:val="24"/>
+          <w:szCs w:val="24"/>
+        </w:rPr>
+        <w:t xml:space="preserve"> </w:t>
+      </w:r>
+      <w:r>
+        <w:rPr>
+          <w:rFonts w:cstheme="minorHAnsi"/>
+          <w:sz w:val="24"/>
+          <w:szCs w:val="24"/>
+        </w:rPr>
+        <w:t>77.4%</w:t>
+      </w:r>
+    </w:p>
+    <w:p>
+      <w:pPr>
+        <w:autoSpaceDE w:val="0"/>
+        <w:autoSpaceDN w:val="0"/>
+        <w:adjustRightInd w:val="0"/>
+        <w:spacing w:after="0" w:line="240" w:lineRule="auto"/>
+        <w:rPr>
+          <w:rFonts w:cstheme="minorHAnsi"/>
+          <w:sz w:val="24"/>
+          <w:szCs w:val="24"/>
+        </w:rPr>
+      </w:pPr>
+      <w:r>
+        <w:rPr>
+          <w:rFonts w:cstheme="minorHAnsi"/>
+          <w:sz w:val="24"/>
+          <w:szCs w:val="24"/>
+        </w:rPr>
+        <w:t>CH is</w:t>
+      </w:r>
+      <w:r>
+        <w:rPr>
+          <w:rFonts w:cstheme="minorHAnsi"/>
+          <w:sz w:val="24"/>
+          <w:szCs w:val="24"/>
+        </w:rPr>
+        <w:t xml:space="preserve"> 69.65</w:t>
+      </w:r>
+    </w:p>
+    <w:p>
+      <w:pPr>
+        <w:autoSpaceDE w:val="0"/>
+        <w:autoSpaceDN w:val="0"/>
+        <w:adjustRightInd w:val="0"/>
+        <w:spacing w:after="0" w:line="240" w:lineRule="auto"/>
+        <w:rPr>
+          <w:rFonts w:cstheme="minorHAnsi"/>
+          <w:sz w:val="24"/>
+          <w:szCs w:val="24"/>
+        </w:rPr>
+      </w:pPr>
+      <w:r>
+        <w:rPr>
+          <w:rFonts w:cstheme="minorHAnsi"/>
+          <w:sz w:val="24"/>
+          <w:szCs w:val="24"/>
+        </w:rPr>
+        <w:t>IT</w:t>
+      </w:r>
+      <w:r>
+        <w:rPr>
+          <w:rFonts w:cstheme="minorHAnsi"/>
+          <w:sz w:val="24"/>
+          <w:szCs w:val="24"/>
+        </w:rPr>
+        <w:t xml:space="preserve"> is</w:t>
+      </w:r>
+      <w:r>
+        <w:rPr>
+          <w:rFonts w:cstheme="minorHAnsi"/>
+          <w:sz w:val="24"/>
+          <w:szCs w:val="24"/>
+        </w:rPr>
+        <w:t xml:space="preserve"> </w:t>
+      </w:r>
+      <w:r>
+        <w:rPr>
+          <w:rFonts w:cstheme="minorHAnsi"/>
+          <w:sz w:val="24"/>
+          <w:szCs w:val="24"/>
+        </w:rPr>
+        <w:t>75%</w:t>
+      </w:r>
+    </w:p>
+    <w:p>
+      <w:pPr>
+        <w:autoSpaceDE w:val="0"/>
+        <w:autoSpaceDN w:val="0"/>
+        <w:adjustRightInd w:val="0"/>
+        <w:spacing w:after="0" w:line="240" w:lineRule="auto"/>
+        <w:rPr>
+          <w:rFonts w:cstheme="minorHAnsi"/>
+          <w:sz w:val="24"/>
+          <w:szCs w:val="24"/>
+        </w:rPr>
+      </w:pPr>
+      <w:r>
+        <w:rPr>
+          <w:rFonts w:cstheme="minorHAnsi"/>
+          <w:sz w:val="24"/>
+          <w:szCs w:val="24"/>
+        </w:rPr>
+        <w:t>GB is 75%</w:t>
+      </w:r>
+    </w:p>
+    <w:p>
+      <w:pPr>
+        <w:autoSpaceDE w:val="0"/>
+        <w:autoSpaceDN w:val="0"/>
+        <w:adjustRightInd w:val="0"/>
+        <w:spacing w:after="0" w:line="240" w:lineRule="auto"/>
+        <w:rPr>
+          <w:rFonts w:cstheme="minorHAnsi"/>
+          <w:sz w:val="24"/>
+          <w:szCs w:val="24"/>
+        </w:rPr>
+      </w:pPr>
+    </w:p>
+    <w:p>
+      <w:pPr>
+        <w:autoSpaceDE w:val="0"/>
+        <w:autoSpaceDN w:val="0"/>
+        <w:adjustRightInd w:val="0"/>
+        <w:spacing w:after="0" w:line="240" w:lineRule="auto"/>
+        <w:rPr>
+          <w:rFonts w:cstheme="minorHAnsi"/>
+          <w:sz w:val="24"/>
+          <w:szCs w:val="24"/>
+        </w:rPr>
+      </w:pPr>
+      <w:r>
+        <w:rPr>
+          <w:rFonts w:cstheme="minorHAnsi"/>
+          <w:sz w:val="24"/>
+          <w:szCs w:val="24"/>
+        </w:rPr>
+        <w:t>Australia has the highest percentage of achieving 50% of goal</w:t>
+      </w:r>
+    </w:p>
+    <w:p>
+      <w:pPr>
+        <w:autoSpaceDE w:val="0"/>
+        <w:autoSpaceDN w:val="0"/>
+        <w:adjustRightInd w:val="0"/>
+        <w:spacing w:after="0" w:line="240" w:lineRule="auto"/>
+        <w:rPr>
+          <w:rFonts w:ascii="ArialMT" w:hAnsi="ArialMT" w:cs="ArialMT"/>
+          <w:color w:val="3C78D9"/>
+          <w:sz w:val="26"/>
+          <w:szCs w:val="26"/>
+        </w:rPr>
+      </w:pPr>
+    </w:p>
+    <w:p>
+      <w:pPr>
+        <w:autoSpaceDE w:val="0"/>
+        <w:autoSpaceDN w:val="0"/>
+        <w:adjustRightInd w:val="0"/>
+        <w:spacing w:after="0" w:line="240" w:lineRule="auto"/>
+        <w:ind w:left="1440"/>
+        <w:rPr>
+          <w:rFonts w:cstheme="minorHAnsi"/>
+          <w:sz w:val="20"/>
+          <w:szCs w:val="20"/>
+        </w:rPr>
+      </w:pPr>
+      <w:r>
+        <w:rPr>
+          <w:rFonts w:cstheme="minorHAnsi"/>
+          <w:sz w:val="20"/>
+          <w:szCs w:val="20"/>
+        </w:rPr>
+        <w:t>SELECT</w:t>
+      </w:r>
+    </w:p>
+    <w:p>
+      <w:pPr>
+        <w:autoSpaceDE w:val="0"/>
+        <w:autoSpaceDN w:val="0"/>
+        <w:adjustRightInd w:val="0"/>
+        <w:spacing w:after="0" w:line="240" w:lineRule="auto"/>
+        <w:ind w:left="1440"/>
+        <w:rPr>
+          <w:rFonts w:cstheme="minorHAnsi"/>
+          <w:sz w:val="20"/>
+          <w:szCs w:val="20"/>
+        </w:rPr>
+      </w:pPr>
+      <w:r>
+        <w:rPr>
+          <w:rFonts w:cstheme="minorHAnsi"/>
+          <w:sz w:val="20"/>
+          <w:szCs w:val="20"/>
+        </w:rPr>
+        <w:tab/>
+        <w:t>SUM (perfect + ninety +eighty + seventy + sixty + fifty)as above_fifty,</w:t>
+      </w:r>
+    </w:p>
+    <w:p>
+      <w:pPr>
+        <w:autoSpaceDE w:val="0"/>
+        <w:autoSpaceDN w:val="0"/>
+        <w:adjustRightInd w:val="0"/>
+        <w:spacing w:after="0" w:line="240" w:lineRule="auto"/>
+        <w:ind w:left="1440"/>
+        <w:rPr>
+          <w:rFonts w:cstheme="minorHAnsi"/>
+          <w:sz w:val="20"/>
+          <w:szCs w:val="20"/>
+        </w:rPr>
+      </w:pPr>
+      <w:r>
+        <w:rPr>
+          <w:rFonts w:cstheme="minorHAnsi"/>
+          <w:sz w:val="20"/>
+          <w:szCs w:val="20"/>
+        </w:rPr>
+        <w:tab/>
+        <w:t>COUNT(country) AS grand_total,</w:t>
+      </w:r>
+    </w:p>
+    <w:p>
+      <w:pPr>
+        <w:autoSpaceDE w:val="0"/>
+        <w:autoSpaceDN w:val="0"/>
+        <w:adjustRightInd w:val="0"/>
+        <w:spacing w:after="0" w:line="240" w:lineRule="auto"/>
+        <w:ind w:left="1440"/>
+        <w:rPr>
+          <w:rFonts w:cstheme="minorHAnsi"/>
+          <w:sz w:val="20"/>
+          <w:szCs w:val="20"/>
+        </w:rPr>
+      </w:pPr>
+      <w:r>
+        <w:rPr>
+          <w:rFonts w:cstheme="minorHAnsi"/>
+          <w:sz w:val="20"/>
+          <w:szCs w:val="20"/>
+        </w:rPr>
+        <w:tab/>
+        <w:t>SUM(perfect) AS goalreached,</w:t>
+      </w:r>
+    </w:p>
+    <w:p>
+      <w:pPr>
+        <w:autoSpaceDE w:val="0"/>
+        <w:autoSpaceDN w:val="0"/>
+        <w:adjustRightInd w:val="0"/>
+        <w:spacing w:after="0" w:line="240" w:lineRule="auto"/>
+        <w:ind w:left="1440"/>
+        <w:rPr>
+          <w:rFonts w:cstheme="minorHAnsi"/>
+          <w:sz w:val="20"/>
+          <w:szCs w:val="20"/>
+        </w:rPr>
+      </w:pPr>
+      <w:r>
+        <w:rPr>
+          <w:rFonts w:cstheme="minorHAnsi"/>
+          <w:sz w:val="20"/>
+          <w:szCs w:val="20"/>
+        </w:rPr>
+        <w:tab/>
+        <w:t>SUM(ninety) AS ninetypercent_goalreached,</w:t>
+      </w:r>
+    </w:p>
+    <w:p>
+      <w:pPr>
+        <w:autoSpaceDE w:val="0"/>
+        <w:autoSpaceDN w:val="0"/>
+        <w:adjustRightInd w:val="0"/>
+        <w:spacing w:after="0" w:line="240" w:lineRule="auto"/>
+        <w:ind w:left="1440"/>
+        <w:rPr>
+          <w:rFonts w:cstheme="minorHAnsi"/>
+          <w:sz w:val="20"/>
+          <w:szCs w:val="20"/>
+        </w:rPr>
+      </w:pPr>
+      <w:r>
+        <w:rPr>
+          <w:rFonts w:cstheme="minorHAnsi"/>
+          <w:sz w:val="20"/>
+          <w:szCs w:val="20"/>
+        </w:rPr>
+        <w:tab/>
+        <w:t>SUM(eighty) AS eightypercent_goalreached,</w:t>
+      </w:r>
+    </w:p>
+    <w:p>
+      <w:pPr>
+        <w:autoSpaceDE w:val="0"/>
+        <w:autoSpaceDN w:val="0"/>
+        <w:adjustRightInd w:val="0"/>
+        <w:spacing w:after="0" w:line="240" w:lineRule="auto"/>
+        <w:ind w:left="1440"/>
+        <w:rPr>
+          <w:rFonts w:cstheme="minorHAnsi"/>
+          <w:sz w:val="20"/>
+          <w:szCs w:val="20"/>
+        </w:rPr>
+      </w:pPr>
+      <w:r>
+        <w:rPr>
+          <w:rFonts w:cstheme="minorHAnsi"/>
+          <w:sz w:val="20"/>
+          <w:szCs w:val="20"/>
+        </w:rPr>
+        <w:tab/>
+        <w:t>SUM(seventy) AS seventypercent_goalreached,</w:t>
+      </w:r>
+    </w:p>
+    <w:p>
+      <w:pPr>
+        <w:autoSpaceDE w:val="0"/>
+        <w:autoSpaceDN w:val="0"/>
+        <w:adjustRightInd w:val="0"/>
+        <w:spacing w:after="0" w:line="240" w:lineRule="auto"/>
+        <w:ind w:left="1440"/>
+        <w:rPr>
+          <w:rFonts w:cstheme="minorHAnsi"/>
+          <w:sz w:val="20"/>
+          <w:szCs w:val="20"/>
+        </w:rPr>
+      </w:pPr>
+      <w:r>
+        <w:rPr>
+          <w:rFonts w:cstheme="minorHAnsi"/>
+          <w:sz w:val="20"/>
+          <w:szCs w:val="20"/>
+        </w:rPr>
+        <w:tab/>
+        <w:t>SUM(sixty) AS sixtypercent_goalreached,</w:t>
+      </w:r>
+    </w:p>
+    <w:p>
+      <w:pPr>
+        <w:autoSpaceDE w:val="0"/>
+        <w:autoSpaceDN w:val="0"/>
+        <w:adjustRightInd w:val="0"/>
+        <w:spacing w:after="0" w:line="240" w:lineRule="auto"/>
+        <w:ind w:left="1440"/>
+        <w:rPr>
+          <w:rFonts w:cstheme="minorHAnsi"/>
+          <w:sz w:val="20"/>
+          <w:szCs w:val="20"/>
+        </w:rPr>
+      </w:pPr>
+      <w:r>
+        <w:rPr>
+          <w:rFonts w:cstheme="minorHAnsi"/>
+          <w:sz w:val="20"/>
+          <w:szCs w:val="20"/>
+        </w:rPr>
+        <w:tab/>
+        <w:t>SUM(fifty) AS fiftypercent_goalreached,</w:t>
+      </w:r>
+    </w:p>
+    <w:p>
+      <w:pPr>
+        <w:autoSpaceDE w:val="0"/>
+        <w:autoSpaceDN w:val="0"/>
+        <w:adjustRightInd w:val="0"/>
+        <w:spacing w:after="0" w:line="240" w:lineRule="auto"/>
+        <w:ind w:left="1440"/>
+        <w:rPr>
+          <w:rFonts w:cstheme="minorHAnsi"/>
+          <w:sz w:val="20"/>
+          <w:szCs w:val="20"/>
+        </w:rPr>
+      </w:pPr>
+      <w:r>
+        <w:rPr>
+          <w:rFonts w:cstheme="minorHAnsi"/>
+          <w:sz w:val="20"/>
+          <w:szCs w:val="20"/>
+        </w:rPr>
+        <w:lastRenderedPageBreak/>
+        <w:tab/>
+        <w:t>SUM(fail) AS lessthanfiftypercent_goalreached</w:t>
+      </w:r>
+    </w:p>
+    <w:p>
+      <w:pPr>
+        <w:autoSpaceDE w:val="0"/>
+        <w:autoSpaceDN w:val="0"/>
+        <w:adjustRightInd w:val="0"/>
+        <w:spacing w:after="0" w:line="240" w:lineRule="auto"/>
+        <w:ind w:left="1440"/>
+        <w:rPr>
+          <w:rFonts w:cstheme="minorHAnsi"/>
+          <w:sz w:val="20"/>
+          <w:szCs w:val="20"/>
+        </w:rPr>
+      </w:pPr>
+      <w:r>
+        <w:rPr>
+          <w:rFonts w:cstheme="minorHAnsi"/>
+          <w:sz w:val="20"/>
+          <w:szCs w:val="20"/>
+        </w:rPr>
+        <w:t>FROM</w:t>
+      </w:r>
+    </w:p>
+    <w:p>
+      <w:pPr>
+        <w:autoSpaceDE w:val="0"/>
+        <w:autoSpaceDN w:val="0"/>
+        <w:adjustRightInd w:val="0"/>
+        <w:spacing w:after="0" w:line="240" w:lineRule="auto"/>
+        <w:ind w:left="1440"/>
+        <w:rPr>
+          <w:rFonts w:cstheme="minorHAnsi"/>
+          <w:sz w:val="20"/>
+          <w:szCs w:val="20"/>
+        </w:rPr>
+      </w:pPr>
+      <w:r>
+        <w:rPr>
+          <w:rFonts w:cstheme="minorHAnsi"/>
+          <w:sz w:val="20"/>
+          <w:szCs w:val="20"/>
+        </w:rPr>
+        <w:tab/>
+        <w:t>(</w:t>
+      </w:r>
+    </w:p>
+    <w:p>
+      <w:pPr>
+        <w:autoSpaceDE w:val="0"/>
+        <w:autoSpaceDN w:val="0"/>
+        <w:adjustRightInd w:val="0"/>
+        <w:spacing w:after="0" w:line="240" w:lineRule="auto"/>
+        <w:ind w:left="1440"/>
+        <w:rPr>
+          <w:rFonts w:cstheme="minorHAnsi"/>
+          <w:sz w:val="20"/>
+          <w:szCs w:val="20"/>
+        </w:rPr>
+      </w:pPr>
+      <w:r>
+        <w:rPr>
+          <w:rFonts w:cstheme="minorHAnsi"/>
+          <w:sz w:val="20"/>
+          <w:szCs w:val="20"/>
+        </w:rPr>
+        <w:tab/>
+        <w:t>SELECT</w:t>
+      </w:r>
+    </w:p>
+    <w:p>
+      <w:pPr>
+        <w:autoSpaceDE w:val="0"/>
+        <w:autoSpaceDN w:val="0"/>
+        <w:adjustRightInd w:val="0"/>
+        <w:spacing w:after="0" w:line="240" w:lineRule="auto"/>
+        <w:ind w:left="1440"/>
+        <w:rPr>
+          <w:rFonts w:cstheme="minorHAnsi"/>
+          <w:sz w:val="20"/>
+          <w:szCs w:val="20"/>
+        </w:rPr>
+      </w:pPr>
+      <w:r>
+        <w:rPr>
+          <w:rFonts w:cstheme="minorHAnsi"/>
+          <w:sz w:val="20"/>
+          <w:szCs w:val="20"/>
+        </w:rPr>
+        <w:tab/>
+      </w:r>
+      <w:r>
+        <w:rPr>
+          <w:rFonts w:cstheme="minorHAnsi"/>
+          <w:sz w:val="20"/>
+          <w:szCs w:val="20"/>
+        </w:rPr>
+        <w:tab/>
+        <w:t>country,</w:t>
+      </w:r>
+    </w:p>
+    <w:p>
+      <w:pPr>
+        <w:autoSpaceDE w:val="0"/>
+        <w:autoSpaceDN w:val="0"/>
+        <w:adjustRightInd w:val="0"/>
+        <w:spacing w:after="0" w:line="240" w:lineRule="auto"/>
+        <w:ind w:left="1440"/>
+        <w:rPr>
+          <w:rFonts w:cstheme="minorHAnsi"/>
+          <w:sz w:val="20"/>
+          <w:szCs w:val="20"/>
+        </w:rPr>
+      </w:pPr>
+      <w:r>
+        <w:rPr>
+          <w:rFonts w:cstheme="minorHAnsi"/>
+          <w:sz w:val="20"/>
+          <w:szCs w:val="20"/>
+        </w:rPr>
+        <w:tab/>
+      </w:r>
+      <w:r>
+        <w:rPr>
+          <w:rFonts w:cstheme="minorHAnsi"/>
+          <w:sz w:val="20"/>
+          <w:szCs w:val="20"/>
+        </w:rPr>
+        <w:tab/>
+        <w:t>CASE WHEN pledged &gt;= goal then 1 else 0 END AS perfect,</w:t>
+      </w:r>
+    </w:p>
+    <w:p>
+      <w:pPr>
+        <w:autoSpaceDE w:val="0"/>
+        <w:autoSpaceDN w:val="0"/>
+        <w:adjustRightInd w:val="0"/>
+        <w:spacing w:after="0" w:line="240" w:lineRule="auto"/>
+        <w:ind w:left="1440"/>
+        <w:rPr>
+          <w:rFonts w:cstheme="minorHAnsi"/>
+          <w:sz w:val="20"/>
+          <w:szCs w:val="20"/>
+        </w:rPr>
+      </w:pPr>
+      <w:r>
+        <w:rPr>
+          <w:rFonts w:cstheme="minorHAnsi"/>
+          <w:sz w:val="20"/>
+          <w:szCs w:val="20"/>
+        </w:rPr>
+        <w:tab/>
+      </w:r>
+      <w:r>
+        <w:rPr>
+          <w:rFonts w:cstheme="minorHAnsi"/>
+          <w:sz w:val="20"/>
+          <w:szCs w:val="20"/>
+        </w:rPr>
+        <w:tab/>
+        <w:t>CASE WHEN pledged &gt;= goal * 0.9 AND pledged &lt; goal then 1 else 0 END AS ninety,</w:t>
+      </w:r>
+    </w:p>
+    <w:p>
+      <w:pPr>
+        <w:autoSpaceDE w:val="0"/>
+        <w:autoSpaceDN w:val="0"/>
+        <w:adjustRightInd w:val="0"/>
+        <w:spacing w:after="0" w:line="240" w:lineRule="auto"/>
+        <w:ind w:left="1440"/>
+        <w:rPr>
+          <w:rFonts w:cstheme="minorHAnsi"/>
+          <w:sz w:val="20"/>
+          <w:szCs w:val="20"/>
+        </w:rPr>
+      </w:pPr>
+      <w:r>
+        <w:rPr>
+          <w:rFonts w:cstheme="minorHAnsi"/>
+          <w:sz w:val="20"/>
+          <w:szCs w:val="20"/>
+        </w:rPr>
+        <w:tab/>
+      </w:r>
+      <w:r>
+        <w:rPr>
+          <w:rFonts w:cstheme="minorHAnsi"/>
+          <w:sz w:val="20"/>
+          <w:szCs w:val="20"/>
+        </w:rPr>
+        <w:tab/>
+        <w:t>CASE WHEN pledged &gt;= goal * 0.8 AND pledged &lt; goal * 0.9 then 1 else 0 END AS eighty,</w:t>
+      </w:r>
+    </w:p>
+    <w:p>
+      <w:pPr>
+        <w:autoSpaceDE w:val="0"/>
+        <w:autoSpaceDN w:val="0"/>
+        <w:adjustRightInd w:val="0"/>
+        <w:spacing w:after="0" w:line="240" w:lineRule="auto"/>
+        <w:ind w:left="1440"/>
+        <w:rPr>
+          <w:rFonts w:cstheme="minorHAnsi"/>
+          <w:sz w:val="20"/>
+          <w:szCs w:val="20"/>
+        </w:rPr>
+      </w:pPr>
+      <w:r>
+        <w:rPr>
+          <w:rFonts w:cstheme="minorHAnsi"/>
+          <w:sz w:val="20"/>
+          <w:szCs w:val="20"/>
+        </w:rPr>
+        <w:tab/>
+      </w:r>
+      <w:r>
+        <w:rPr>
+          <w:rFonts w:cstheme="minorHAnsi"/>
+          <w:sz w:val="20"/>
+          <w:szCs w:val="20"/>
+        </w:rPr>
+        <w:tab/>
+        <w:t>CASE WHEN pledged &gt;= goal * 0.7 AND pledged &lt; goal * 0.8 then 1 else 0 END AS seventy,</w:t>
+      </w:r>
+    </w:p>
+    <w:p>
+      <w:pPr>
+        <w:autoSpaceDE w:val="0"/>
+        <w:autoSpaceDN w:val="0"/>
+        <w:adjustRightInd w:val="0"/>
+        <w:spacing w:after="0" w:line="240" w:lineRule="auto"/>
+        <w:ind w:left="1440"/>
+        <w:rPr>
+          <w:rFonts w:cstheme="minorHAnsi"/>
+          <w:sz w:val="20"/>
+          <w:szCs w:val="20"/>
+        </w:rPr>
+      </w:pPr>
+      <w:r>
+        <w:rPr>
+          <w:rFonts w:cstheme="minorHAnsi"/>
+          <w:sz w:val="20"/>
+          <w:szCs w:val="20"/>
+        </w:rPr>
+        <w:tab/>
+      </w:r>
+      <w:r>
+        <w:rPr>
+          <w:rFonts w:cstheme="minorHAnsi"/>
+          <w:sz w:val="20"/>
+          <w:szCs w:val="20"/>
+        </w:rPr>
+        <w:tab/>
+        <w:t>CASE WHEN pledged &gt;= goal * 0.6 AND pledged &lt; goal * 0.7 then 1 else 0 END AS sixty,</w:t>
+      </w:r>
+    </w:p>
+    <w:p>
+      <w:pPr>
+        <w:autoSpaceDE w:val="0"/>
+        <w:autoSpaceDN w:val="0"/>
+        <w:adjustRightInd w:val="0"/>
+        <w:spacing w:after="0" w:line="240" w:lineRule="auto"/>
+        <w:ind w:left="1440"/>
+        <w:rPr>
+          <w:rFonts w:cstheme="minorHAnsi"/>
+          <w:sz w:val="20"/>
+          <w:szCs w:val="20"/>
+        </w:rPr>
+      </w:pPr>
+      <w:r>
+        <w:rPr>
+          <w:rFonts w:cstheme="minorHAnsi"/>
+          <w:sz w:val="20"/>
+          <w:szCs w:val="20"/>
+        </w:rPr>
+        <w:tab/>
+      </w:r>
+      <w:r>
+        <w:rPr>
+          <w:rFonts w:cstheme="minorHAnsi"/>
+          <w:sz w:val="20"/>
+          <w:szCs w:val="20"/>
+        </w:rPr>
+        <w:tab/>
+        <w:t>CASE WHEN pledged &gt;= goal * 0.5 AND pledged &lt; goal * 0.6 then 1 else 0 END AS fifty,</w:t>
+      </w:r>
+    </w:p>
+    <w:p>
+      <w:pPr>
+        <w:autoSpaceDE w:val="0"/>
+        <w:autoSpaceDN w:val="0"/>
+        <w:adjustRightInd w:val="0"/>
+        <w:spacing w:after="0" w:line="240" w:lineRule="auto"/>
+        <w:ind w:left="1440"/>
+        <w:rPr>
+          <w:rFonts w:cstheme="minorHAnsi"/>
+          <w:sz w:val="20"/>
+          <w:szCs w:val="20"/>
+        </w:rPr>
+      </w:pPr>
+      <w:r>
+        <w:rPr>
+          <w:rFonts w:cstheme="minorHAnsi"/>
+          <w:sz w:val="20"/>
+          <w:szCs w:val="20"/>
+        </w:rPr>
+        <w:tab/>
+      </w:r>
+      <w:r>
+        <w:rPr>
+          <w:rFonts w:cstheme="minorHAnsi"/>
+          <w:sz w:val="20"/>
+          <w:szCs w:val="20"/>
+        </w:rPr>
+        <w:tab/>
+        <w:t>CASE WHEN pledged &lt; goal * 0.5 then 1 else 0 END AS fail</w:t>
+      </w:r>
+    </w:p>
+    <w:p>
+      <w:pPr>
+        <w:autoSpaceDE w:val="0"/>
+        <w:autoSpaceDN w:val="0"/>
+        <w:adjustRightInd w:val="0"/>
+        <w:spacing w:after="0" w:line="240" w:lineRule="auto"/>
+        <w:ind w:left="1440"/>
+        <w:rPr>
+          <w:rFonts w:cstheme="minorHAnsi"/>
+          <w:sz w:val="20"/>
+          <w:szCs w:val="20"/>
+        </w:rPr>
+      </w:pPr>
+      <w:r>
+        <w:rPr>
+          <w:rFonts w:cstheme="minorHAnsi"/>
+          <w:sz w:val="20"/>
+          <w:szCs w:val="20"/>
+        </w:rPr>
+        <w:tab/>
+        <w:t>FROM</w:t>
+      </w:r>
+    </w:p>
+    <w:p>
+      <w:pPr>
+        <w:autoSpaceDE w:val="0"/>
+        <w:autoSpaceDN w:val="0"/>
+        <w:adjustRightInd w:val="0"/>
+        <w:spacing w:after="0" w:line="240" w:lineRule="auto"/>
+        <w:ind w:left="1440"/>
+        <w:rPr>
+          <w:rFonts w:cstheme="minorHAnsi"/>
+          <w:sz w:val="20"/>
+          <w:szCs w:val="20"/>
+        </w:rPr>
+      </w:pPr>
+      <w:r>
+        <w:rPr>
+          <w:rFonts w:cstheme="minorHAnsi"/>
+          <w:sz w:val="20"/>
+          <w:szCs w:val="20"/>
+        </w:rPr>
+        <w:tab/>
+      </w:r>
+      <w:r>
+        <w:rPr>
+          <w:rFonts w:cstheme="minorHAnsi"/>
+          <w:sz w:val="20"/>
+          <w:szCs w:val="20"/>
+        </w:rPr>
+        <w:tab/>
+        <w:t>campaign</w:t>
+      </w:r>
+    </w:p>
+    <w:p>
+      <w:pPr>
+        <w:autoSpaceDE w:val="0"/>
+        <w:autoSpaceDN w:val="0"/>
+        <w:adjustRightInd w:val="0"/>
+        <w:spacing w:after="0" w:line="240" w:lineRule="auto"/>
+        <w:ind w:left="1440"/>
+        <w:rPr>
+          <w:rFonts w:cstheme="minorHAnsi"/>
+          <w:sz w:val="20"/>
+          <w:szCs w:val="20"/>
+        </w:rPr>
+      </w:pPr>
+      <w:r>
+        <w:rPr>
+          <w:rFonts w:cstheme="minorHAnsi"/>
+          <w:sz w:val="20"/>
+          <w:szCs w:val="20"/>
+        </w:rPr>
+        <w:tab/>
+        <w:t>)</w:t>
+      </w:r>
+    </w:p>
+    <w:p>
+      <w:pPr>
+        <w:autoSpaceDE w:val="0"/>
+        <w:autoSpaceDN w:val="0"/>
+        <w:adjustRightInd w:val="0"/>
+        <w:spacing w:after="0" w:line="240" w:lineRule="auto"/>
+        <w:ind w:left="1440"/>
+        <w:rPr>
+          <w:rFonts w:cstheme="minorHAnsi"/>
+          <w:sz w:val="20"/>
+          <w:szCs w:val="20"/>
+        </w:rPr>
+      </w:pPr>
+      <w:r>
+        <w:rPr>
+          <w:rFonts w:cstheme="minorHAnsi"/>
+          <w:sz w:val="20"/>
+          <w:szCs w:val="20"/>
+        </w:rPr>
+        <w:t>GROUP BY</w:t>
+      </w:r>
+    </w:p>
+    <w:p>
+      <w:pPr>
+        <w:autoSpaceDE w:val="0"/>
+        <w:autoSpaceDN w:val="0"/>
+        <w:adjustRightInd w:val="0"/>
+        <w:spacing w:after="0" w:line="240" w:lineRule="auto"/>
+        <w:ind w:left="1440"/>
+        <w:rPr>
+          <w:rFonts w:cstheme="minorHAnsi"/>
+          <w:sz w:val="20"/>
+          <w:szCs w:val="20"/>
+        </w:rPr>
+      </w:pPr>
+      <w:r>
+        <w:rPr>
+          <w:rFonts w:cstheme="minorHAnsi"/>
+          <w:sz w:val="20"/>
+          <w:szCs w:val="20"/>
+        </w:rPr>
+        <w:tab/>
+        <w:t>country</w:t>
+      </w:r>
+    </w:p>
+    <w:p>
+      <w:pPr>
+        <w:autoSpaceDE w:val="0"/>
+        <w:autoSpaceDN w:val="0"/>
+        <w:adjustRightInd w:val="0"/>
+        <w:spacing w:after="0" w:line="240" w:lineRule="auto"/>
+        <w:ind w:left="1440"/>
+        <w:rPr>
+          <w:rFonts w:cstheme="minorHAnsi"/>
+          <w:sz w:val="20"/>
+          <w:szCs w:val="20"/>
+        </w:rPr>
+      </w:pPr>
+      <w:r>
+        <w:rPr>
+          <w:rFonts w:cstheme="minorHAnsi"/>
+          <w:sz w:val="20"/>
+          <w:szCs w:val="20"/>
+        </w:rPr>
+        <w:t>HAVING</w:t>
+      </w:r>
+    </w:p>
+    <w:p>
+      <w:pPr>
+        <w:autoSpaceDE w:val="0"/>
+        <w:autoSpaceDN w:val="0"/>
+        <w:adjustRightInd w:val="0"/>
+        <w:spacing w:after="0" w:line="240" w:lineRule="auto"/>
+        <w:ind w:left="1440"/>
+        <w:rPr>
+          <w:rFonts w:cstheme="minorHAnsi"/>
+          <w:color w:val="3C78D9"/>
+          <w:sz w:val="20"/>
+          <w:szCs w:val="20"/>
+        </w:rPr>
+      </w:pPr>
+      <w:r>
+        <w:rPr>
+          <w:rFonts w:cstheme="minorHAnsi"/>
+          <w:sz w:val="20"/>
+          <w:szCs w:val="20"/>
+        </w:rPr>
+        <w:tab/>
+        <w:t>country = 'GB';</w:t>
+      </w:r>
+    </w:p>
+    <w:p>
+      <w:pPr>
+        <w:tabs>
+          <w:tab w:val="left" w:pos="8100"/>
+        </w:tabs>
+        <w:autoSpaceDE w:val="0"/>
+        <w:autoSpaceDN w:val="0"/>
+        <w:adjustRightInd w:val="0"/>
+        <w:spacing w:after="0" w:line="240" w:lineRule="auto"/>
+        <w:rPr>
+          <w:rFonts w:ascii="ArialMT" w:hAnsi="ArialMT" w:cs="ArialMT"/>
+          <w:color w:val="3C78D9"/>
+          <w:sz w:val="26"/>
+          <w:szCs w:val="26"/>
+        </w:rPr>
+      </w:pPr>
+    </w:p>
+    <w:p>
+      <w:pPr>
+        <w:autoSpaceDE w:val="0"/>
+        <w:autoSpaceDN w:val="0"/>
+        <w:adjustRightInd w:val="0"/>
+        <w:spacing w:after="0" w:line="240" w:lineRule="auto"/>
+        <w:rPr>
+          <w:rFonts w:ascii="ArialMT" w:hAnsi="ArialMT" w:cs="ArialMT"/>
+          <w:color w:val="3C78D9"/>
+          <w:sz w:val="26"/>
+          <w:szCs w:val="26"/>
+        </w:rPr>
+      </w:pPr>
+    </w:p>
+    <w:p>
+      <w:pPr>
+        <w:autoSpaceDE w:val="0"/>
+        <w:autoSpaceDN w:val="0"/>
+        <w:adjustRightInd w:val="0"/>
+        <w:spacing w:after="0" w:line="240" w:lineRule="auto"/>
+        <w:rPr>
+          <w:rFonts w:ascii="ArialMT" w:hAnsi="ArialMT" w:cs="ArialMT"/>
+          <w:color w:val="3C78D9"/>
+          <w:sz w:val="26"/>
+          <w:szCs w:val="26"/>
+        </w:rPr>
+      </w:pPr>
+      <w:r>
+        <w:rPr>
+          <w:rFonts w:ascii="ArialMT" w:hAnsi="ArialMT" w:cs="ArialMT"/>
+          <w:color w:val="3C78D9"/>
+          <w:sz w:val="26"/>
+          <w:szCs w:val="26"/>
+        </w:rPr>
+        <w:t>&lt;INSERT 2nd ANALYSIS HERE&gt;</w:t>
+      </w:r>
+    </w:p>
+    <w:p>
+      <w:pPr>
+        <w:autoSpaceDE w:val="0"/>
+        <w:autoSpaceDN w:val="0"/>
+        <w:adjustRightInd w:val="0"/>
+        <w:spacing w:after="0" w:line="240" w:lineRule="auto"/>
+        <w:rPr>
+          <w:rFonts w:ascii="ArialMT" w:hAnsi="ArialMT" w:cs="ArialMT"/>
+          <w:color w:val="3C78D9"/>
+          <w:sz w:val="26"/>
+          <w:szCs w:val="26"/>
+        </w:rPr>
+      </w:pPr>
+      <w:r>
+        <w:rPr>
+          <w:rFonts w:ascii="ArialMT" w:hAnsi="ArialMT" w:cs="ArialMT"/>
+          <w:color w:val="3C78D9"/>
+          <w:sz w:val="26"/>
+          <w:szCs w:val="26"/>
+        </w:rPr>
+        <w:t>&lt;INSERT 2nd ANALYSIS HERE&gt;</w:t>
+      </w:r>
+    </w:p>
+    <w:p>
+      <w:pPr>
+        <w:autoSpaceDE w:val="0"/>
+        <w:autoSpaceDN w:val="0"/>
+        <w:adjustRightInd w:val="0"/>
+        <w:spacing w:after="0" w:line="240" w:lineRule="auto"/>
         <w:rPr>
           <w:rFonts w:ascii="Arial-BoldMT" w:hAnsi="Arial-BoldMT" w:cs="Arial-BoldMT"/>
           <w:b/>
@@ -794,8 +2303,9 @@
           <w:sz w:val="30"/>
           <w:szCs w:val="30"/>
         </w:rPr>
-        <w:t>Call to Action:</w:t>
-      </w:r>
+      </w:pPr>
+      <w:bookmarkStart w:id="0" w:name="_GoBack"/>
+      <w:bookmarkEnd w:id="0"/>
     </w:p>
     <w:p>
       <w:pPr>
@@ -812,13 +2322,7 @@
           <w:szCs w:val="30"/>
         </w:rPr>
       </w:pPr>
-    </w:p>
-    <w:p>
-      <w:pPr>
-        <w:autoSpaceDE w:val="0"/>
-        <w:autoSpaceDN w:val="0"/>
-        <w:adjustRightInd w:val="0"/>
-        <w:spacing w:after="0" w:line="240" w:lineRule="auto"/>
+      <w:r>
         <w:rPr>
           <w:rFonts w:ascii="Arial-BoldMT" w:hAnsi="Arial-BoldMT" w:cs="Arial-BoldMT"/>
           <w:b/>
@@ -827,8 +2331,15 @@
           <w:sz w:val="30"/>
           <w:szCs w:val="30"/>
         </w:rPr>
-      </w:pPr>
-      <w:r>
+        <w:t>Limitations/Biases:</w:t>
+      </w:r>
+    </w:p>
+    <w:p>
+      <w:pPr>
+        <w:autoSpaceDE w:val="0"/>
+        <w:autoSpaceDN w:val="0"/>
+        <w:adjustRightInd w:val="0"/>
+        <w:spacing w:after="0" w:line="240" w:lineRule="auto"/>
         <w:rPr>
           <w:rFonts w:ascii="Arial-BoldMT" w:hAnsi="Arial-BoldMT" w:cs="Arial-BoldMT"/>
           <w:b/>
@@ -837,15 +2348,8 @@
           <w:sz w:val="30"/>
           <w:szCs w:val="30"/>
         </w:rPr>
-        <w:t>Limitations/Biases:</w:t>
-      </w:r>
-    </w:p>
-    <w:p>
-      <w:pPr>
-        <w:autoSpaceDE w:val="0"/>
-        <w:autoSpaceDN w:val="0"/>
-        <w:adjustRightInd w:val="0"/>
-        <w:spacing w:after="0" w:line="240" w:lineRule="auto"/>
+      </w:pPr>
+      <w:r>
         <w:rPr>
           <w:rFonts w:ascii="Arial-BoldMT" w:hAnsi="Arial-BoldMT" w:cs="Arial-BoldMT"/>
           <w:b/>
@@ -854,8 +2358,37 @@
           <w:sz w:val="30"/>
           <w:szCs w:val="30"/>
         </w:rPr>
-      </w:pPr>
-      <w:r>
+        <w:t>Future work:</w:t>
+      </w:r>
+    </w:p>
+    <w:p>
+      <w:pPr>
+        <w:autoSpaceDE w:val="0"/>
+        <w:autoSpaceDN w:val="0"/>
+        <w:adjustRightInd w:val="0"/>
+        <w:spacing w:after="0" w:line="240" w:lineRule="auto"/>
+        <w:ind w:left="720"/>
+        <w:rPr>
+          <w:rFonts w:ascii="Arial" w:hAnsi="Arial" w:cs="Arial"/>
+          <w:sz w:val="24"/>
+          <w:szCs w:val="24"/>
+        </w:rPr>
+      </w:pPr>
+      <w:r>
+        <w:rPr>
+          <w:rFonts w:ascii="Arial" w:hAnsi="Arial" w:cs="Arial"/>
+          <w:sz w:val="24"/>
+          <w:szCs w:val="24"/>
+        </w:rPr>
+        <w:t>Add more ways to slice and dice the data for pledge to goal for each country.  Use percentage as input from the application so that various SQL could be run to determine things like what if  I live in the US, I want to know what are the chances I’ll reach 75% of my goal or 80% of my goal.</w:t>
+      </w:r>
+    </w:p>
+    <w:p>
+      <w:pPr>
+        <w:autoSpaceDE w:val="0"/>
+        <w:autoSpaceDN w:val="0"/>
+        <w:adjustRightInd w:val="0"/>
+        <w:spacing w:after="0" w:line="240" w:lineRule="auto"/>
         <w:rPr>
           <w:rFonts w:ascii="Arial-BoldMT" w:hAnsi="Arial-BoldMT" w:cs="Arial-BoldMT"/>
           <w:b/>
@@ -864,111 +2397,8 @@
           <w:sz w:val="30"/>
           <w:szCs w:val="30"/>
         </w:rPr>
-        <w:t>Future work:</w:t>
-      </w:r>
-    </w:p>
-    <w:p>
-      <w:pPr>
-        <w:autoSpaceDE w:val="0"/>
-        <w:autoSpaceDN w:val="0"/>
-        <w:adjustRightInd w:val="0"/>
-        <w:spacing w:after="0" w:line="240" w:lineRule="auto"/>
-        <w:rPr>
-          <w:rFonts w:ascii="ArialMT" w:hAnsi="ArialMT" w:cs="ArialMT"/>
-          <w:color w:val="3C78D9"/>
-          <w:sz w:val="26"/>
-          <w:szCs w:val="26"/>
-        </w:rPr>
-      </w:pPr>
-      <w:r>
-        <w:rPr>
-          <w:rFonts w:ascii="ArialMT" w:hAnsi="ArialMT" w:cs="ArialMT"/>
-          <w:color w:val="3C78D9"/>
-          <w:sz w:val="26"/>
-          <w:szCs w:val="26"/>
-        </w:rPr>
-        <w:t>&lt;Future Work #1&gt;</w:t>
-      </w:r>
-    </w:p>
-    <w:p>
-      <w:pPr>
-        <w:autoSpaceDE w:val="0"/>
-        <w:autoSpaceDN w:val="0"/>
-        <w:adjustRightInd w:val="0"/>
-        <w:spacing w:after="0" w:line="240" w:lineRule="auto"/>
-        <w:rPr>
-          <w:rFonts w:ascii="ArialMT" w:hAnsi="ArialMT" w:cs="ArialMT"/>
-          <w:color w:val="3C78D9"/>
-          <w:sz w:val="26"/>
-          <w:szCs w:val="26"/>
-        </w:rPr>
-      </w:pPr>
-      <w:r>
-        <w:rPr>
-          <w:rFonts w:ascii="ArialMT" w:hAnsi="ArialMT" w:cs="ArialMT"/>
-          <w:color w:val="3C78D9"/>
-          <w:sz w:val="26"/>
-          <w:szCs w:val="26"/>
-        </w:rPr>
-        <w:t>&lt;Future Work #2</w:t>
-      </w:r>
-      <w:r>
-        <w:rPr>
-          <w:rFonts w:ascii="ArialMT" w:hAnsi="ArialMT" w:cs="ArialMT"/>
-          <w:color w:val="3C78D9"/>
-          <w:sz w:val="26"/>
-          <w:szCs w:val="26"/>
-        </w:rPr>
-        <w:t>&gt;</w:t>
-      </w:r>
-    </w:p>
-    <w:p>
-      <w:pPr>
-        <w:autoSpaceDE w:val="0"/>
-        <w:autoSpaceDN w:val="0"/>
-        <w:adjustRightInd w:val="0"/>
-        <w:spacing w:after="0" w:line="240" w:lineRule="auto"/>
-        <w:rPr>
-          <w:rFonts w:ascii="ArialMT" w:hAnsi="ArialMT" w:cs="ArialMT"/>
-          <w:color w:val="000000"/>
-          <w:sz w:val="26"/>
-          <w:szCs w:val="26"/>
-        </w:rPr>
-      </w:pPr>
-      <w:r>
-        <w:rPr>
-          <w:rFonts w:ascii="ArialMT" w:hAnsi="ArialMT" w:cs="ArialMT"/>
-          <w:color w:val="3C78D9"/>
-          <w:sz w:val="26"/>
-          <w:szCs w:val="26"/>
-        </w:rPr>
-        <w:t>&lt;Future Work #</w:t>
-      </w:r>
-      <w:r>
-        <w:rPr>
-          <w:rFonts w:ascii="ArialMT" w:hAnsi="ArialMT" w:cs="ArialMT"/>
-          <w:color w:val="3C78D9"/>
-          <w:sz w:val="26"/>
-          <w:szCs w:val="26"/>
-        </w:rPr>
-        <w:t>3</w:t>
-      </w:r>
-      <w:r>
-        <w:rPr>
-          <w:rFonts w:ascii="ArialMT" w:hAnsi="ArialMT" w:cs="ArialMT"/>
-          <w:color w:val="3C78D9"/>
-          <w:sz w:val="26"/>
-          <w:szCs w:val="26"/>
-        </w:rPr>
-        <w:t>&gt;</w:t>
-      </w:r>
-    </w:p>
-    <w:p>
-      <w:pPr>
-        <w:autoSpaceDE w:val="0"/>
-        <w:autoSpaceDN w:val="0"/>
-        <w:adjustRightInd w:val="0"/>
-        <w:spacing w:after="0" w:line="240" w:lineRule="auto"/>
+      </w:pPr>
+      <w:r>
         <w:rPr>
           <w:rFonts w:ascii="Arial-BoldMT" w:hAnsi="Arial-BoldMT" w:cs="Arial-BoldMT"/>
           <w:b/>
@@ -977,8 +2407,15 @@
           <w:sz w:val="30"/>
           <w:szCs w:val="30"/>
         </w:rPr>
-      </w:pPr>
-      <w:r>
+        <w:t>:</w:t>
+      </w:r>
+    </w:p>
+    <w:p>
+      <w:pPr>
+        <w:autoSpaceDE w:val="0"/>
+        <w:autoSpaceDN w:val="0"/>
+        <w:adjustRightInd w:val="0"/>
+        <w:spacing w:after="0" w:line="240" w:lineRule="auto"/>
         <w:rPr>
           <w:rFonts w:ascii="Arial-BoldMT" w:hAnsi="Arial-BoldMT" w:cs="Arial-BoldMT"/>
           <w:b/>
@@ -987,15 +2424,8 @@
           <w:sz w:val="30"/>
           <w:szCs w:val="30"/>
         </w:rPr>
-        <w:t>:</w:t>
-      </w:r>
-    </w:p>
-    <w:p>
-      <w:pPr>
-        <w:autoSpaceDE w:val="0"/>
-        <w:autoSpaceDN w:val="0"/>
-        <w:adjustRightInd w:val="0"/>
-        <w:spacing w:after="0" w:line="240" w:lineRule="auto"/>
+      </w:pPr>
+      <w:r>
         <w:rPr>
           <w:rFonts w:ascii="Arial-BoldMT" w:hAnsi="Arial-BoldMT" w:cs="Arial-BoldMT"/>
           <w:b/>
@@ -1004,16 +2434,6 @@
           <w:sz w:val="30"/>
           <w:szCs w:val="30"/>
         </w:rPr>
-      </w:pPr>
-      <w:r>
-        <w:rPr>
-          <w:rFonts w:ascii="Arial-BoldMT" w:hAnsi="Arial-BoldMT" w:cs="Arial-BoldMT"/>
-          <w:b/>
-          <w:bCs/>
-          <w:color w:val="00B1F1"/>
-          <w:sz w:val="30"/>
-          <w:szCs w:val="30"/>
-        </w:rPr>
         <w:t>Sources:</w:t>
       </w:r>
     </w:p>
@@ -1035,27 +2455,7 @@
           <w:bCs/>
           <w:color w:val="000000"/>
         </w:rPr>
-        <w:t>"</w:t>
-      </w:r>
-      <w:proofErr w:type="spellStart"/>
-      <w:r>
-        <w:rPr>
-          <w:rFonts w:ascii="Arial-BoldMT" w:hAnsi="Arial-BoldMT" w:cs="Arial-BoldMT"/>
-          <w:b/>
-          <w:bCs/>
-          <w:color w:val="000000"/>
-        </w:rPr>
-        <w:t>Coolors</w:t>
-      </w:r>
-      <w:proofErr w:type="spellEnd"/>
-      <w:r>
-        <w:rPr>
-          <w:rFonts w:ascii="Arial-BoldMT" w:hAnsi="Arial-BoldMT" w:cs="Arial-BoldMT"/>
-          <w:b/>
-          <w:bCs/>
-          <w:color w:val="000000"/>
-        </w:rPr>
-        <w:t xml:space="preserve">." </w:t>
+        <w:t xml:space="preserve">"Coolors." </w:t>
       </w:r>
       <w:r>
         <w:rPr>
@@ -1066,21 +2466,12 @@
         </w:rPr>
         <w:t xml:space="preserve">Coolors.co, </w:t>
       </w:r>
-      <w:proofErr w:type="spellStart"/>
       <w:r>
         <w:rPr>
           <w:rFonts w:ascii="ArialMT" w:hAnsi="ArialMT" w:cs="ArialMT"/>
           <w:color w:val="000000"/>
         </w:rPr>
-        <w:t>n.d.</w:t>
-      </w:r>
-      <w:proofErr w:type="spellEnd"/>
-      <w:r>
-        <w:rPr>
-          <w:rFonts w:ascii="ArialMT" w:hAnsi="ArialMT" w:cs="ArialMT"/>
-          <w:color w:val="000000"/>
-        </w:rPr>
-        <w:t>,</w:t>
+        <w:t>n.d.,</w:t>
       </w:r>
     </w:p>
     <w:p>
@@ -1134,8 +2525,6 @@
           <w:color w:val="000000"/>
         </w:rPr>
       </w:pPr>
-      <w:bookmarkStart w:id="0" w:name="_GoBack"/>
-      <w:bookmarkEnd w:id="0"/>
       <w:r>
         <w:rPr>
           <w:rFonts w:ascii="Arial-BoldMT" w:hAnsi="Arial-BoldMT" w:cs="Arial-BoldMT"/>

</xml_diff>